<commit_message>
Added record id and file id
</commit_message>
<xml_diff>
--- a/test.docx
+++ b/test.docx
@@ -405,7 +405,7 @@
       <w:tblPr>
         <w:tblW w:w="9036" w:type="dxa"/>
         <w:jc w:val="left"/>
-        <w:tblInd w:w="756" w:type="dxa"/>
+        <w:tblInd w:w="648" w:type="dxa"/>
         <w:tblBorders>
           <w:top w:val="single" w:color="ffffff" w:sz="8" w:space="0" w:shadow="0" w:frame="0"/>
           <w:left w:val="single" w:color="ffffff" w:sz="8" w:space="0" w:shadow="0" w:frame="0"/>
@@ -428,7 +428,7 @@
           <w:shd w:val="clear" w:color="auto" w:fill="ced7e7"/>
         </w:tblPrEx>
         <w:trPr>
-          <w:trHeight w:val="433" w:hRule="atLeast"/>
+          <w:trHeight w:val="413" w:hRule="atLeast"/>
         </w:trPr>
         <w:tc>
           <w:tcPr>
@@ -537,9 +537,7 @@
             <w:vAlign w:val="top"/>
           </w:tcPr>
           <w:p>
-            <w:r>
-              <w:t>chandru123</w:t>
-            </w:r>
+            <w:r/>
           </w:p>
         </w:tc>
         <w:tc>
@@ -561,9 +559,7 @@
             <w:vAlign w:val="top"/>
           </w:tcPr>
           <w:p>
-            <w:r>
-              <w:t>9677391580</w:t>
-            </w:r>
+            <w:r/>
           </w:p>
         </w:tc>
         <w:tc>
@@ -585,9 +581,7 @@
             <w:vAlign w:val="top"/>
           </w:tcPr>
           <w:p>
-            <w:r>
-              <w:t>pudukkottai</w:t>
-            </w:r>
+            <w:r/>
           </w:p>
         </w:tc>
         <w:tc>
@@ -609,9 +603,7 @@
             <w:vAlign w:val="top"/>
           </w:tcPr>
           <w:p>
-            <w:r>
-              <w:t>India</w:t>
-            </w:r>
+            <w:r/>
           </w:p>
         </w:tc>
       </w:tr>
@@ -620,7 +612,7 @@
       <w:pPr>
         <w:pStyle w:val="Body A"/>
         <w:widowControl w:val="0"/>
-        <w:ind w:left="648" w:hanging="648"/>
+        <w:ind w:left="540" w:hanging="540"/>
         <w:rPr>
           <w:rFonts w:ascii="Times New Roman" w:cs="Times New Roman" w:hAnsi="Times New Roman" w:eastAsia="Times New Roman"/>
           <w:b w:val="1"/>
@@ -645,7 +637,7 @@
       <w:pPr>
         <w:pStyle w:val="Body A"/>
         <w:widowControl w:val="0"/>
-        <w:ind w:left="540" w:hanging="540"/>
+        <w:ind w:left="432" w:hanging="432"/>
         <w:rPr>
           <w:rFonts w:ascii="Times New Roman" w:cs="Times New Roman" w:hAnsi="Times New Roman" w:eastAsia="Times New Roman"/>
           <w:b w:val="1"/>
@@ -670,7 +662,7 @@
       <w:pPr>
         <w:pStyle w:val="Body A"/>
         <w:widowControl w:val="0"/>
-        <w:ind w:left="432" w:hanging="432"/>
+        <w:ind w:left="324" w:hanging="324"/>
       </w:pPr>
       <w:r>
         <w:rPr>

</xml_diff>